<commit_message>
Lab notebook update: added linear regressions, ts diagrams, for loops and outline for categorical data
</commit_message>
<xml_diff>
--- a/Lab02_2018/LabPlanning.docx
+++ b/Lab02_2018/LabPlanning.docx
@@ -12,6 +12,8 @@
           <w:lang w:eastAsia="en-GB"/>
         </w:rPr>
       </w:pPr>
+      <w:bookmarkStart w:id="0" w:name="_GoBack"/>
+      <w:bookmarkEnd w:id="0"/>
       <w:r>
         <w:rPr>
           <w:rFonts w:ascii="Times New Roman" w:eastAsia="Times New Roman" w:hAnsi="Times New Roman" w:cs="Times New Roman"/>
@@ -1041,21 +1043,7 @@
         <w:t>do cross or auto correlation</w:t>
       </w:r>
     </w:p>
-    <w:p>
-      <w:pPr>
-        <w:spacing w:after="0" w:line="240" w:lineRule="auto"/>
-        <w:rPr>
-          <w:rFonts w:ascii="Times New Roman" w:eastAsia="Times New Roman" w:hAnsi="Times New Roman" w:cs="Times New Roman"/>
-          <w:sz w:val="24"/>
-          <w:szCs w:val="24"/>
-          <w:lang w:eastAsia="en-GB"/>
-        </w:rPr>
-      </w:pPr>
-    </w:p>
-    <w:p>
-      <w:bookmarkStart w:id="0" w:name="_GoBack"/>
-      <w:bookmarkEnd w:id="0"/>
-    </w:p>
+    <w:p/>
     <w:sectPr>
       <w:pgSz w:w="11906" w:h="16838"/>
       <w:pgMar w:top="1440" w:right="1440" w:bottom="1440" w:left="1440" w:header="708" w:footer="708" w:gutter="0"/>

</xml_diff>